<commit_message>
Added 7 sem notes zip
</commit_message>
<xml_diff>
--- a/Entrepreneurship/Break-even analysis.docx
+++ b/Entrepreneurship/Break-even analysis.docx
@@ -110,27 +110,28 @@
           <w:szCs w:val="24"/>
           <w:lang w:eastAsia="en-IN"/>
         </w:rPr>
-        <w:t xml:space="preserve">A break-even analysis is a simple way to determine how much of the product must be sold to generate a specific level of profitability. </w:t>
-      </w:r>
-      <w:r>
-        <w:rPr>
-          <w:rFonts w:ascii="Times New Roman" w:eastAsia="Times New Roman" w:hAnsi="Times New Roman" w:cs="Times New Roman"/>
-          <w:color w:val="212121"/>
-          <w:sz w:val="24"/>
-          <w:szCs w:val="24"/>
-          <w:lang w:eastAsia="en-IN"/>
-        </w:rPr>
-        <w:t>\</w:t>
-      </w:r>
-      <w:r>
-        <w:rPr>
-          <w:rFonts w:ascii="Times New Roman" w:eastAsia="Times New Roman" w:hAnsi="Times New Roman" w:cs="Times New Roman"/>
-          <w:color w:val="212121"/>
-          <w:sz w:val="24"/>
-          <w:szCs w:val="24"/>
-          <w:lang w:eastAsia="en-IN"/>
-        </w:rPr>
-        <w:t>Each business has certain fixed costs that must be paid every month, whether or not any sales take place.</w:t>
+        <w:t xml:space="preserve">A break-even analysis is a simple way to determine </w:t>
+      </w:r>
+      <w:r>
+        <w:rPr>
+          <w:rFonts w:ascii="Times New Roman" w:eastAsia="Times New Roman" w:hAnsi="Times New Roman" w:cs="Times New Roman"/>
+          <w:color w:val="212121"/>
+          <w:sz w:val="24"/>
+          <w:szCs w:val="24"/>
+          <w:highlight w:val="yellow"/>
+          <w:lang w:eastAsia="en-IN"/>
+        </w:rPr>
+        <w:t>how much of the product must be sold to generate a specific level of profitability.</w:t>
+      </w:r>
+      <w:r>
+        <w:rPr>
+          <w:rFonts w:ascii="Times New Roman" w:eastAsia="Times New Roman" w:hAnsi="Times New Roman" w:cs="Times New Roman"/>
+          <w:color w:val="212121"/>
+          <w:sz w:val="24"/>
+          <w:szCs w:val="24"/>
+          <w:lang w:eastAsia="en-IN"/>
+        </w:rPr>
+        <w:t xml:space="preserve"> Each business has certain fixed costs that must be paid every month, whether or not any sales take place.</w:t>
       </w:r>
     </w:p>
     <w:p>
@@ -1154,28 +1155,37 @@
           <w:szCs w:val="24"/>
           <w:lang w:val="en" w:eastAsia="en-IN"/>
         </w:rPr>
+        <w:t>Revenue</w:t>
+      </w:r>
+      <w:r>
+        <w:rPr>
+          <w:rFonts w:ascii="Times New Roman" w:eastAsia="Times New Roman" w:hAnsi="Times New Roman" w:cs="Times New Roman"/>
+          <w:b/>
+          <w:bCs/>
+          <w:sz w:val="24"/>
+          <w:szCs w:val="24"/>
+          <w:lang w:val="en" w:eastAsia="en-IN"/>
+        </w:rPr>
+        <w:t xml:space="preserve"> - </w:t>
+      </w:r>
+      <w:r>
+        <w:rPr>
+          <w:rFonts w:ascii="Times New Roman" w:eastAsia="Times New Roman" w:hAnsi="Times New Roman" w:cs="Times New Roman"/>
+          <w:sz w:val="24"/>
+          <w:szCs w:val="24"/>
+          <w:lang w:val="en" w:eastAsia="en-IN"/>
+        </w:rPr>
+        <w:t xml:space="preserve">Revenue is the money that a business actually receives from its customers for the provisions of goods and services during a particular period. Discounts and deductions have already been adjusted, which means it is the gross income from which various costs are later </w:t>
+      </w:r>
+      <w:r>
+        <w:rPr>
+          <w:rFonts w:ascii="Times New Roman" w:eastAsia="Times New Roman" w:hAnsi="Times New Roman" w:cs="Times New Roman"/>
+          <w:sz w:val="24"/>
+          <w:szCs w:val="24"/>
+          <w:lang w:val="en" w:eastAsia="en-IN"/>
+        </w:rPr>
         <w:lastRenderedPageBreak/>
-        <w:t>Revenue</w:t>
-      </w:r>
-      <w:r>
-        <w:rPr>
-          <w:rFonts w:ascii="Times New Roman" w:eastAsia="Times New Roman" w:hAnsi="Times New Roman" w:cs="Times New Roman"/>
-          <w:b/>
-          <w:bCs/>
-          <w:sz w:val="24"/>
-          <w:szCs w:val="24"/>
-          <w:lang w:val="en" w:eastAsia="en-IN"/>
-        </w:rPr>
-        <w:t xml:space="preserve"> - </w:t>
-      </w:r>
-      <w:r>
-        <w:rPr>
-          <w:rFonts w:ascii="Times New Roman" w:eastAsia="Times New Roman" w:hAnsi="Times New Roman" w:cs="Times New Roman"/>
-          <w:sz w:val="24"/>
-          <w:szCs w:val="24"/>
-          <w:lang w:val="en" w:eastAsia="en-IN"/>
-        </w:rPr>
-        <w:t>Revenue is the money that a business actually receives from its customers for the provisions of goods and services during a particular period. Discounts and deductions have already been adjusted, which means it is the gross income from which various costs are later deducted in order to calculate profit or loss. Total revenue can be calculated by multiplying the price at which goods or services are sold by number units sold.</w:t>
+        <w:t>deducted in order to calculate profit or loss. Total revenue can be calculated by multiplying the price at which goods or services are sold by number units sold.</w:t>
       </w:r>
     </w:p>
     <w:p>
@@ -1629,17 +1639,7 @@
           <w:szCs w:val="24"/>
           <w:lang w:val="en" w:eastAsia="en-IN"/>
         </w:rPr>
-        <w:t xml:space="preserve">Selling price is an important determinant of break-even analysis. If managers have access to break-eve charts, they will be able to see the impact, changes in selling price has on the overall profitability. Hence, this tool provides more </w:t>
-      </w:r>
-      <w:r>
-        <w:rPr>
-          <w:rFonts w:ascii="Times New Roman" w:eastAsia="Times New Roman" w:hAnsi="Times New Roman" w:cs="Times New Roman"/>
-          <w:sz w:val="24"/>
-          <w:szCs w:val="24"/>
-          <w:lang w:val="en" w:eastAsia="en-IN"/>
-        </w:rPr>
-        <w:lastRenderedPageBreak/>
-        <w:t>information for the mangers to make better pricing decision, considering the supply-side of the production process</w:t>
+        <w:t>Selling price is an important determinant of break-even analysis. If managers have access to break-eve charts, they will be able to see the impact, changes in selling price has on the overall profitability. Hence, this tool provides more information for the mangers to make better pricing decision, considering the supply-side of the production process</w:t>
       </w:r>
     </w:p>
     <w:p>
@@ -1668,6 +1668,7 @@
           <w:sz w:val="24"/>
           <w:szCs w:val="24"/>
         </w:rPr>
+        <w:lastRenderedPageBreak/>
         <w:drawing>
           <wp:inline distT="0" distB="0" distL="0" distR="0">
             <wp:extent cx="5731510" cy="4298950"/>
@@ -1875,18 +1876,7 @@
           <w:szCs w:val="24"/>
           <w:lang w:eastAsia="en-IN"/>
         </w:rPr>
-        <w:t xml:space="preserve">In its simplest form, the break-even chart is a graphical representation of costs at various levels of activity shown on the same chart as the variation of income (or sales, revenue) with the same </w:t>
-      </w:r>
-      <w:r>
-        <w:rPr>
-          <w:rFonts w:ascii="Times New Roman" w:eastAsia="Times New Roman" w:hAnsi="Times New Roman" w:cs="Times New Roman"/>
-          <w:color w:val="202020"/>
-          <w:sz w:val="24"/>
-          <w:szCs w:val="24"/>
-          <w:lang w:eastAsia="en-IN"/>
-        </w:rPr>
-        <w:lastRenderedPageBreak/>
-        <w:t>variation in activity. The point at which neither profit nor loss is made is known as the "break-even point" and is represented on the chart below by the intersection of the two lines:</w:t>
+        <w:t>In its simplest form, the break-even chart is a graphical representation of costs at various levels of activity shown on the same chart as the variation of income (or sales, revenue) with the same variation in activity. The point at which neither profit nor loss is made is known as the "break-even point" and is represented on the chart below by the intersection of the two lines:</w:t>
       </w:r>
     </w:p>
     <w:p>
@@ -1916,6 +1906,7 @@
           <w:szCs w:val="24"/>
           <w:lang w:eastAsia="en-IN"/>
         </w:rPr>
+        <w:lastRenderedPageBreak/>
         <w:drawing>
           <wp:inline distT="0" distB="0" distL="0" distR="0">
             <wp:extent cx="3810000" cy="2857500"/>
@@ -3239,36 +3230,16 @@
           <w:szCs w:val="24"/>
           <w:lang w:eastAsia="en-IN"/>
         </w:rPr>
-        <w:t> = (48) </w:t>
-      </w:r>
-      <w:proofErr w:type="gramStart"/>
-      <w:r>
-        <w:rPr>
-          <w:rFonts w:ascii="Times New Roman" w:eastAsia="Times New Roman" w:hAnsi="Times New Roman" w:cs="Times New Roman"/>
-          <w:sz w:val="24"/>
-          <w:szCs w:val="24"/>
-          <w:lang w:eastAsia="en-IN"/>
-        </w:rPr>
-        <w:t xml:space="preserve">( </w:t>
-      </w:r>
-      <w:r>
-        <w:rPr>
-          <w:rFonts w:ascii="Times New Roman" w:eastAsia="Times New Roman" w:hAnsi="Times New Roman" w:cs="Times New Roman"/>
-          <w:sz w:val="24"/>
-          <w:szCs w:val="24"/>
-          <w:lang w:eastAsia="en-IN"/>
-        </w:rPr>
-        <w:t>Rs</w:t>
-      </w:r>
-      <w:proofErr w:type="gramEnd"/>
-      <w:r>
-        <w:rPr>
-          <w:rFonts w:ascii="Times New Roman" w:eastAsia="Times New Roman" w:hAnsi="Times New Roman" w:cs="Times New Roman"/>
-          <w:sz w:val="24"/>
-          <w:szCs w:val="24"/>
-          <w:lang w:eastAsia="en-IN"/>
-        </w:rPr>
-        <w:t xml:space="preserve"> </w:t>
+        <w:t xml:space="preserve"> = (48) ( </w:t>
+      </w:r>
+      <w:r>
+        <w:rPr>
+          <w:rFonts w:ascii="Times New Roman" w:eastAsia="Times New Roman" w:hAnsi="Times New Roman" w:cs="Times New Roman"/>
+          <w:sz w:val="24"/>
+          <w:szCs w:val="24"/>
+          <w:lang w:eastAsia="en-IN"/>
+        </w:rPr>
+        <w:t xml:space="preserve">Rs </w:t>
       </w:r>
       <w:r>
         <w:rPr>
@@ -3442,19 +3413,8 @@
           <w:szCs w:val="24"/>
           <w:lang w:eastAsia="en-IN"/>
         </w:rPr>
-        <w:t>1,200 + (</w:t>
-      </w:r>
-      <w:proofErr w:type="gramStart"/>
-      <w:r>
-        <w:rPr>
-          <w:rFonts w:ascii="Times New Roman" w:eastAsia="Times New Roman" w:hAnsi="Times New Roman" w:cs="Times New Roman"/>
-          <w:sz w:val="24"/>
-          <w:szCs w:val="24"/>
-          <w:lang w:eastAsia="en-IN"/>
-        </w:rPr>
-        <w:t>48)(</w:t>
-      </w:r>
-      <w:proofErr w:type="gramEnd"/>
+        <w:t>1,200 + (48)(</w:t>
+      </w:r>
       <w:r>
         <w:rPr>
           <w:rFonts w:ascii="Times New Roman" w:eastAsia="Times New Roman" w:hAnsi="Times New Roman" w:cs="Times New Roman"/>
@@ -3559,60 +3519,372 @@
           <w:u w:val="single"/>
         </w:rPr>
       </w:pPr>
+      <w:r>
+        <w:rPr>
+          <w:b/>
+          <w:color w:val="000000"/>
+          <w:u w:val="single"/>
+        </w:rPr>
+        <w:t>Ratio Analysis</w:t>
+      </w:r>
+    </w:p>
+    <w:p>
+      <w:pPr>
+        <w:pStyle w:val="NormalWeb"/>
+        <w:jc w:val="both"/>
+        <w:rPr>
+          <w:color w:val="000000"/>
+        </w:rPr>
+      </w:pPr>
+      <w:r>
+        <w:rPr>
+          <w:color w:val="000000"/>
+          <w:highlight w:val="yellow"/>
+        </w:rPr>
+        <w:t>Ratio Analysis is a form of Financial Statement Analysis that is used to obtain a quick indication of a firm's financial performance in several key areas</w:t>
+      </w:r>
+      <w:r>
+        <w:rPr>
+          <w:color w:val="000000"/>
+        </w:rPr>
+        <w:t>. The ratios are categorized as Short-term Solvency Ratios, Debt Management Ratios, Asset Management Ratios, Profitability Ratios, and Market Value Ratios.</w:t>
+      </w:r>
+    </w:p>
+    <w:p>
+      <w:pPr>
+        <w:pStyle w:val="NormalWeb"/>
+        <w:jc w:val="both"/>
+        <w:rPr>
+          <w:color w:val="000000"/>
+        </w:rPr>
+      </w:pPr>
+      <w:r>
+        <w:rPr>
+          <w:color w:val="000000"/>
+        </w:rPr>
+        <w:t xml:space="preserve">Ratio Analysis as a tool possesses several important features. The data, which are provided by financial statements, are readily available. </w:t>
+      </w:r>
+    </w:p>
+    <w:p>
+      <w:pPr>
+        <w:pStyle w:val="NormalWeb"/>
+        <w:jc w:val="both"/>
+        <w:rPr>
+          <w:color w:val="000000"/>
+        </w:rPr>
+      </w:pPr>
+      <w:r>
+        <w:rPr>
+          <w:color w:val="000000"/>
+        </w:rPr>
+        <w:t>The computation of ratios facilitates the comparison of firms which differ in size. Ratios can be used to compare a firm's financial performance with industry averages. In addition, ratios can be used in a form of trend analysis to identify areas where performance has improved or deteriorated over time.</w:t>
+      </w:r>
+    </w:p>
+    <w:p>
+      <w:pPr>
+        <w:pStyle w:val="NormalWeb"/>
+        <w:jc w:val="both"/>
+        <w:rPr>
+          <w:color w:val="000000"/>
+        </w:rPr>
+      </w:pPr>
+      <w:r>
+        <w:rPr>
+          <w:color w:val="000000"/>
+        </w:rPr>
+        <w:t xml:space="preserve">Because Ratio Analysis is based upon Accounting information, its effectiveness is limited by the distortions which arise in financial statements due to such things as Historical Cost Accounting and inflation. Therefore, Ratio Analysis should only be used as a first step in </w:t>
+      </w:r>
+      <w:r>
+        <w:rPr>
+          <w:color w:val="000000"/>
+        </w:rPr>
+        <w:lastRenderedPageBreak/>
+        <w:t>financial analysis, to obtain a quick indication of a firm's performance and to identify areas which need to be investigated further.</w:t>
+      </w:r>
+    </w:p>
+    <w:p>
+      <w:pPr>
+        <w:spacing w:before="100" w:beforeAutospacing="1" w:after="100" w:afterAutospacing="1" w:line="240" w:lineRule="auto"/>
+        <w:jc w:val="both"/>
+        <w:outlineLvl w:val="0"/>
+        <w:rPr>
+          <w:rFonts w:ascii="Times New Roman" w:eastAsia="Times New Roman" w:hAnsi="Times New Roman" w:cs="Times New Roman"/>
+          <w:color w:val="000000"/>
+          <w:sz w:val="24"/>
+          <w:szCs w:val="24"/>
+          <w:lang w:eastAsia="en-IN"/>
+        </w:rPr>
+      </w:pPr>
+      <w:r>
+        <w:rPr>
+          <w:rFonts w:ascii="Times New Roman" w:eastAsia="Times New Roman" w:hAnsi="Times New Roman" w:cs="Times New Roman"/>
+          <w:b/>
+          <w:bCs/>
+          <w:color w:val="000000" w:themeColor="text1"/>
+          <w:kern w:val="36"/>
+          <w:sz w:val="24"/>
+          <w:szCs w:val="24"/>
+          <w:lang w:eastAsia="en-IN"/>
+        </w:rPr>
+        <w:t xml:space="preserve">Short-term Solvency or Liquidity Ratio - </w:t>
+      </w:r>
+      <w:r>
+        <w:rPr>
+          <w:rFonts w:ascii="Times New Roman" w:eastAsia="Times New Roman" w:hAnsi="Times New Roman" w:cs="Times New Roman"/>
+          <w:color w:val="000000"/>
+          <w:sz w:val="24"/>
+          <w:szCs w:val="24"/>
+          <w:lang w:eastAsia="en-IN"/>
+        </w:rPr>
+        <w:t>Short-term Solvency Ratios attempt to measure the ability of a firm to meet its short-term financial obligations. In other words, these ratios seek to determine the ability of a firm to avoid financial distress in the short-run. The two most important Short-term Solvency Ratios are the Current Ratio and the Quick Ratio.</w:t>
+      </w:r>
+    </w:p>
+    <w:p>
+      <w:pPr>
+        <w:spacing w:before="100" w:beforeAutospacing="1" w:after="100" w:afterAutospacing="1" w:line="240" w:lineRule="auto"/>
+        <w:jc w:val="both"/>
+        <w:outlineLvl w:val="0"/>
+        <w:rPr>
+          <w:rFonts w:ascii="Times New Roman" w:eastAsia="Times New Roman" w:hAnsi="Times New Roman" w:cs="Times New Roman"/>
+          <w:b/>
+          <w:bCs/>
+          <w:color w:val="000000" w:themeColor="text1"/>
+          <w:sz w:val="24"/>
+          <w:szCs w:val="24"/>
+          <w:lang w:eastAsia="en-IN"/>
+        </w:rPr>
+      </w:pPr>
+      <w:r>
+        <w:rPr>
+          <w:rFonts w:ascii="Times New Roman" w:eastAsia="Times New Roman" w:hAnsi="Times New Roman" w:cs="Times New Roman"/>
+          <w:bCs/>
+          <w:color w:val="000000" w:themeColor="text1"/>
+          <w:sz w:val="24"/>
+          <w:szCs w:val="24"/>
+          <w:lang w:eastAsia="en-IN"/>
+        </w:rPr>
+        <w:t>Current Ratio</w:t>
+      </w:r>
+      <w:r>
+        <w:rPr>
+          <w:rFonts w:ascii="Times New Roman" w:eastAsia="Times New Roman" w:hAnsi="Times New Roman" w:cs="Times New Roman"/>
+          <w:b/>
+          <w:bCs/>
+          <w:color w:val="000000" w:themeColor="text1"/>
+          <w:sz w:val="24"/>
+          <w:szCs w:val="24"/>
+          <w:lang w:eastAsia="en-IN"/>
+        </w:rPr>
+        <w:t xml:space="preserve"> - </w:t>
+      </w:r>
+      <w:r>
+        <w:rPr>
+          <w:rFonts w:ascii="Times New Roman" w:eastAsia="Times New Roman" w:hAnsi="Times New Roman" w:cs="Times New Roman"/>
+          <w:color w:val="000000"/>
+          <w:sz w:val="24"/>
+          <w:szCs w:val="24"/>
+          <w:lang w:eastAsia="en-IN"/>
+        </w:rPr>
+        <w:t>The Current Ratio is calculated by dividing Current Assets by Current Liabilities. Current Assets are the assets that the firm expects to convert into cash in the coming year and Current Liabilities represent the liabilities which have to be paid in cash in the coming year. The appropriate value for this ratio depends on the characteristics of the firm's industry and the composition of its Current Assets. However, at a minimum, the Current Ratio should be greater than one.</w:t>
+      </w:r>
+    </w:p>
+    <w:p>
+      <w:pPr>
+        <w:spacing w:before="100" w:beforeAutospacing="1" w:after="100" w:afterAutospacing="1" w:line="240" w:lineRule="auto"/>
+        <w:jc w:val="both"/>
+        <w:outlineLvl w:val="0"/>
+        <w:rPr>
+          <w:rFonts w:ascii="Times New Roman" w:eastAsia="Times New Roman" w:hAnsi="Times New Roman" w:cs="Times New Roman"/>
+          <w:b/>
+          <w:bCs/>
+          <w:color w:val="000000" w:themeColor="text1"/>
+          <w:sz w:val="24"/>
+          <w:szCs w:val="24"/>
+          <w:lang w:eastAsia="en-IN"/>
+        </w:rPr>
+      </w:pPr>
+      <w:r>
+        <w:rPr>
+          <w:rFonts w:ascii="Times New Roman" w:eastAsia="Times New Roman" w:hAnsi="Times New Roman" w:cs="Times New Roman"/>
+          <w:bCs/>
+          <w:color w:val="000000" w:themeColor="text1"/>
+          <w:sz w:val="24"/>
+          <w:szCs w:val="24"/>
+          <w:lang w:eastAsia="en-IN"/>
+        </w:rPr>
+        <w:t>Quick Ratio</w:t>
+      </w:r>
+      <w:r>
+        <w:rPr>
+          <w:rFonts w:ascii="Times New Roman" w:eastAsia="Times New Roman" w:hAnsi="Times New Roman" w:cs="Times New Roman"/>
+          <w:b/>
+          <w:bCs/>
+          <w:color w:val="000000" w:themeColor="text1"/>
+          <w:sz w:val="24"/>
+          <w:szCs w:val="24"/>
+          <w:lang w:eastAsia="en-IN"/>
+        </w:rPr>
+        <w:t xml:space="preserve"> - </w:t>
+      </w:r>
+      <w:r>
+        <w:rPr>
+          <w:rFonts w:ascii="Times New Roman" w:eastAsia="Times New Roman" w:hAnsi="Times New Roman" w:cs="Times New Roman"/>
+          <w:color w:val="000000"/>
+          <w:sz w:val="24"/>
+          <w:szCs w:val="24"/>
+          <w:lang w:eastAsia="en-IN"/>
+        </w:rPr>
+        <w:t>The Quick Ratio recognizes that, for many firms, Inventories can be rather illiquid. If these Inventories had to be sold off in a hurry to meet an obligation the firm might have difficulty in finding a buyer and the inventory items would likely have to be sold at a substantial discount from their fair market value.</w:t>
+      </w:r>
+    </w:p>
+    <w:p>
+      <w:pPr>
+        <w:spacing w:before="100" w:beforeAutospacing="1" w:after="100" w:afterAutospacing="1" w:line="240" w:lineRule="auto"/>
+        <w:jc w:val="both"/>
+        <w:rPr>
+          <w:rFonts w:ascii="Times New Roman" w:eastAsia="Times New Roman" w:hAnsi="Times New Roman" w:cs="Times New Roman"/>
+          <w:sz w:val="24"/>
+          <w:szCs w:val="24"/>
+          <w:lang w:eastAsia="en-IN"/>
+        </w:rPr>
+      </w:pPr>
+      <w:r>
+        <w:rPr>
+          <w:rFonts w:ascii="Times New Roman" w:eastAsia="Times New Roman" w:hAnsi="Times New Roman" w:cs="Times New Roman"/>
+          <w:color w:val="000000"/>
+          <w:sz w:val="24"/>
+          <w:szCs w:val="24"/>
+          <w:lang w:eastAsia="en-IN"/>
+        </w:rPr>
+        <w:t>This ratio attempts to measure the ability of the firm to meet its obligations relying solely on its more liquid Current Asset accounts such as Cash and Accounts Receivable. This ratio is calculated by dividing Current Assets less Inventories by Current Liabilities.</w:t>
+      </w:r>
+      <w:r>
+        <w:rPr>
+          <w:rFonts w:ascii="Times New Roman" w:eastAsia="Times New Roman" w:hAnsi="Times New Roman" w:cs="Times New Roman"/>
+          <w:vanish/>
+          <w:sz w:val="24"/>
+          <w:szCs w:val="24"/>
+          <w:lang w:eastAsia="en-IN"/>
+        </w:rPr>
+        <w:t>Bottom of Form</w:t>
+      </w:r>
+    </w:p>
+    <w:p>
+      <w:pPr>
+        <w:spacing w:before="100" w:beforeAutospacing="1" w:after="100" w:afterAutospacing="1" w:line="240" w:lineRule="auto"/>
+        <w:jc w:val="both"/>
+        <w:outlineLvl w:val="0"/>
+        <w:rPr>
+          <w:rFonts w:ascii="Times New Roman" w:eastAsia="Times New Roman" w:hAnsi="Times New Roman" w:cs="Times New Roman"/>
+          <w:b/>
+          <w:bCs/>
+          <w:color w:val="000000" w:themeColor="text1"/>
+          <w:kern w:val="36"/>
+          <w:sz w:val="24"/>
+          <w:szCs w:val="24"/>
+          <w:lang w:eastAsia="en-IN"/>
+        </w:rPr>
+      </w:pPr>
+      <w:r>
+        <w:rPr>
+          <w:rFonts w:ascii="Times New Roman" w:eastAsia="Times New Roman" w:hAnsi="Times New Roman" w:cs="Times New Roman"/>
+          <w:b/>
+          <w:bCs/>
+          <w:color w:val="000000" w:themeColor="text1"/>
+          <w:kern w:val="36"/>
+          <w:sz w:val="24"/>
+          <w:szCs w:val="24"/>
+          <w:lang w:eastAsia="en-IN"/>
+        </w:rPr>
+        <w:t xml:space="preserve">Debt Management Ratios - </w:t>
+      </w:r>
+      <w:r>
+        <w:rPr>
+          <w:rFonts w:ascii="Times New Roman" w:eastAsia="Times New Roman" w:hAnsi="Times New Roman" w:cs="Times New Roman"/>
+          <w:color w:val="000000"/>
+          <w:sz w:val="24"/>
+          <w:szCs w:val="24"/>
+          <w:lang w:eastAsia="en-IN"/>
+        </w:rPr>
+        <w:t>Debt Management Ratios attempt to measure the firm's use of Financial Leverage and ability to avoid financial distress in the long run. These ratios are also known as Long-Term Solvency Ratios.</w:t>
+      </w:r>
+    </w:p>
+    <w:p>
+      <w:pPr>
+        <w:spacing w:before="100" w:beforeAutospacing="1" w:after="100" w:afterAutospacing="1" w:line="240" w:lineRule="auto"/>
+        <w:jc w:val="both"/>
+        <w:rPr>
+          <w:rFonts w:ascii="Times New Roman" w:eastAsia="Times New Roman" w:hAnsi="Times New Roman" w:cs="Times New Roman"/>
+          <w:color w:val="000000"/>
+          <w:sz w:val="24"/>
+          <w:szCs w:val="24"/>
+          <w:lang w:eastAsia="en-IN"/>
+        </w:rPr>
+      </w:pPr>
+      <w:r>
+        <w:rPr>
+          <w:rFonts w:ascii="Times New Roman" w:eastAsia="Times New Roman" w:hAnsi="Times New Roman" w:cs="Times New Roman"/>
+          <w:color w:val="000000"/>
+          <w:sz w:val="24"/>
+          <w:szCs w:val="24"/>
+          <w:lang w:eastAsia="en-IN"/>
+        </w:rPr>
+        <w:t>Debt is called Financial Leverage because the use of debt can improve returns to stockholders in good years and increase their losses in bad years. Debt generally represents a fixed cost of financing to a firm. Thus, if the firm can earn more on assets which are financed with debt than the cost of servicing the debt then these additional earnings will flow through to the stockholders. Moreover, our tax law favo</w:t>
+      </w:r>
+      <w:r>
+        <w:rPr>
+          <w:rFonts w:ascii="Times New Roman" w:eastAsia="Times New Roman" w:hAnsi="Times New Roman" w:cs="Times New Roman"/>
+          <w:color w:val="000000"/>
+          <w:sz w:val="24"/>
+          <w:szCs w:val="24"/>
+          <w:lang w:eastAsia="en-IN"/>
+        </w:rPr>
+        <w:t>u</w:t>
+      </w:r>
+      <w:r>
+        <w:rPr>
+          <w:rFonts w:ascii="Times New Roman" w:eastAsia="Times New Roman" w:hAnsi="Times New Roman" w:cs="Times New Roman"/>
+          <w:color w:val="000000"/>
+          <w:sz w:val="24"/>
+          <w:szCs w:val="24"/>
+          <w:lang w:eastAsia="en-IN"/>
+        </w:rPr>
+        <w:t>rs debt as a source of financing since interest expense is tax deductible.</w:t>
+      </w:r>
+    </w:p>
+    <w:p>
+      <w:pPr>
+        <w:spacing w:before="100" w:beforeAutospacing="1" w:after="100" w:afterAutospacing="1" w:line="240" w:lineRule="auto"/>
+        <w:jc w:val="both"/>
+        <w:rPr>
+          <w:rFonts w:ascii="Times New Roman" w:eastAsia="Times New Roman" w:hAnsi="Times New Roman" w:cs="Times New Roman"/>
+          <w:color w:val="000000"/>
+          <w:sz w:val="24"/>
+          <w:szCs w:val="24"/>
+          <w:lang w:eastAsia="en-IN"/>
+        </w:rPr>
+      </w:pPr>
+      <w:r>
+        <w:rPr>
+          <w:rFonts w:ascii="Times New Roman" w:eastAsia="Times New Roman" w:hAnsi="Times New Roman" w:cs="Times New Roman"/>
+          <w:color w:val="000000"/>
+          <w:sz w:val="24"/>
+          <w:szCs w:val="24"/>
+          <w:lang w:eastAsia="en-IN"/>
+        </w:rPr>
+        <w:t>With the use of debt also comes the possibility of financial distress and bankruptcy. The amount of debt that a firm can utilize is dictated to a great ex</w:t>
+      </w:r>
       <w:bookmarkStart w:id="0" w:name="_GoBack"/>
       <w:bookmarkEnd w:id="0"/>
       <w:r>
         <w:rPr>
-          <w:b/>
-          <w:color w:val="000000"/>
-          <w:u w:val="single"/>
-        </w:rPr>
-        <w:t>Ratio Analysis</w:t>
-      </w:r>
-    </w:p>
-    <w:p>
-      <w:pPr>
-        <w:pStyle w:val="NormalWeb"/>
-        <w:jc w:val="both"/>
-        <w:rPr>
-          <w:color w:val="000000"/>
-        </w:rPr>
-      </w:pPr>
-      <w:r>
-        <w:rPr>
-          <w:color w:val="000000"/>
-        </w:rPr>
-        <w:t>Ratio Analysis is a form of Financial Statement Analysis that is used to obtain a quick indication of a firm's financial performance in several key areas. The ratios are categorized as Short-term Solvency Ratios, Debt Management Ratios, Asset Management Ratios, Profitability Ratios, and Market Value Ratios.</w:t>
-      </w:r>
-    </w:p>
-    <w:p>
-      <w:pPr>
-        <w:pStyle w:val="NormalWeb"/>
-        <w:jc w:val="both"/>
-        <w:rPr>
-          <w:color w:val="000000"/>
-        </w:rPr>
-      </w:pPr>
-      <w:r>
-        <w:rPr>
-          <w:color w:val="000000"/>
-        </w:rPr>
-        <w:t>Ratio Analysis as a tool possesses several important features. The data, which are provided by financial statements, are readily available. The computation of ratios facilitates the comparison of firms which differ in size. Ratios can be used to compare a firm's financial performance with industry averages. In addition, ratios can be used in a form of trend analysis to identify areas where performance has improved or deteriorated over time.</w:t>
-      </w:r>
-    </w:p>
-    <w:p>
-      <w:pPr>
-        <w:pStyle w:val="NormalWeb"/>
-        <w:jc w:val="both"/>
-        <w:rPr>
-          <w:color w:val="000000"/>
-        </w:rPr>
-      </w:pPr>
-      <w:r>
-        <w:rPr>
-          <w:color w:val="000000"/>
-        </w:rPr>
-        <w:t>Because Ratio Analysis is based upon Accounting information, its effectiveness is limited by the distortions which arise in financial statements due to such things as Historical Cost Accounting and inflation. Therefore, Ratio Analysis should only be used as a first step in financial analysis, to obtain a quick indication of a firm's performance and to identify areas which need to be investigated further.</w:t>
+          <w:rFonts w:ascii="Times New Roman" w:eastAsia="Times New Roman" w:hAnsi="Times New Roman" w:cs="Times New Roman"/>
+          <w:color w:val="000000"/>
+          <w:sz w:val="24"/>
+          <w:szCs w:val="24"/>
+          <w:lang w:eastAsia="en-IN"/>
+        </w:rPr>
+        <w:t>tent by the characteristics of the firm's industry. Firms which are in industries with volatile sales and cash flows cannot utilize debt to the same extent as firms in industries with stable sales and cash flows. Thus, the optimal mix of debt for a firm involves a trade-off between the benefits of leverage and possibility of financial distress.</w:t>
       </w:r>
     </w:p>
     <w:p>
@@ -3620,15 +3892,6 @@
         <w:spacing w:before="100" w:beforeAutospacing="1" w:after="100" w:afterAutospacing="1" w:line="240" w:lineRule="auto"/>
         <w:jc w:val="both"/>
         <w:outlineLvl w:val="0"/>
-        <w:rPr>
-          <w:rFonts w:ascii="Times New Roman" w:eastAsia="Times New Roman" w:hAnsi="Times New Roman" w:cs="Times New Roman"/>
-          <w:color w:val="000000"/>
-          <w:sz w:val="24"/>
-          <w:szCs w:val="24"/>
-          <w:lang w:eastAsia="en-IN"/>
-        </w:rPr>
-      </w:pPr>
-      <w:r>
         <w:rPr>
           <w:rFonts w:ascii="Times New Roman" w:eastAsia="Times New Roman" w:hAnsi="Times New Roman" w:cs="Times New Roman"/>
           <w:b/>
@@ -3639,155 +3902,8 @@
           <w:szCs w:val="24"/>
           <w:lang w:eastAsia="en-IN"/>
         </w:rPr>
-        <w:lastRenderedPageBreak/>
-        <w:t xml:space="preserve">Short-term Solvency or Liquidity Ratio - </w:t>
-      </w:r>
-      <w:r>
-        <w:rPr>
-          <w:rFonts w:ascii="Times New Roman" w:eastAsia="Times New Roman" w:hAnsi="Times New Roman" w:cs="Times New Roman"/>
-          <w:color w:val="000000"/>
-          <w:sz w:val="24"/>
-          <w:szCs w:val="24"/>
-          <w:lang w:eastAsia="en-IN"/>
-        </w:rPr>
-        <w:t>Short-term Solvency Ratios attempt to measure the ability of a firm to meet its short-term financial obligations. In other words, these ratios seek to determine the ability of a firm to avoid financial distress in the short-run. The two most important Short-term Solvency Ratios are the Current Ratio and the Quick Ratio.</w:t>
-      </w:r>
-    </w:p>
-    <w:p>
-      <w:pPr>
-        <w:spacing w:before="100" w:beforeAutospacing="1" w:after="100" w:afterAutospacing="1" w:line="240" w:lineRule="auto"/>
-        <w:jc w:val="both"/>
-        <w:outlineLvl w:val="0"/>
-        <w:rPr>
-          <w:rFonts w:ascii="Times New Roman" w:eastAsia="Times New Roman" w:hAnsi="Times New Roman" w:cs="Times New Roman"/>
-          <w:b/>
-          <w:bCs/>
-          <w:color w:val="000000" w:themeColor="text1"/>
-          <w:sz w:val="24"/>
-          <w:szCs w:val="24"/>
-          <w:lang w:eastAsia="en-IN"/>
-        </w:rPr>
-      </w:pPr>
-      <w:r>
-        <w:rPr>
-          <w:rFonts w:ascii="Times New Roman" w:eastAsia="Times New Roman" w:hAnsi="Times New Roman" w:cs="Times New Roman"/>
-          <w:bCs/>
-          <w:color w:val="000000" w:themeColor="text1"/>
-          <w:sz w:val="24"/>
-          <w:szCs w:val="24"/>
-          <w:lang w:eastAsia="en-IN"/>
-        </w:rPr>
-        <w:t>Current Ratio</w:t>
-      </w:r>
-      <w:r>
-        <w:rPr>
-          <w:rFonts w:ascii="Times New Roman" w:eastAsia="Times New Roman" w:hAnsi="Times New Roman" w:cs="Times New Roman"/>
-          <w:b/>
-          <w:bCs/>
-          <w:color w:val="000000" w:themeColor="text1"/>
-          <w:sz w:val="24"/>
-          <w:szCs w:val="24"/>
-          <w:lang w:eastAsia="en-IN"/>
-        </w:rPr>
-        <w:t xml:space="preserve"> - </w:t>
-      </w:r>
-      <w:r>
-        <w:rPr>
-          <w:rFonts w:ascii="Times New Roman" w:eastAsia="Times New Roman" w:hAnsi="Times New Roman" w:cs="Times New Roman"/>
-          <w:color w:val="000000"/>
-          <w:sz w:val="24"/>
-          <w:szCs w:val="24"/>
-          <w:lang w:eastAsia="en-IN"/>
-        </w:rPr>
-        <w:t>The Current Ratio is calculated by dividing Current Assets by Current Liabilities. Current Assets are the assets that the firm expects to convert into cash in the coming year and Current Liabilities represent the liabilities which have to be paid in cash in the coming year. The appropriate value for this ratio depends on the characteristics of the firm's industry and the composition of its Current Assets. However, at a minimum, the Current Ratio should be greater than one.</w:t>
-      </w:r>
-    </w:p>
-    <w:p>
-      <w:pPr>
-        <w:spacing w:before="100" w:beforeAutospacing="1" w:after="100" w:afterAutospacing="1" w:line="240" w:lineRule="auto"/>
-        <w:jc w:val="both"/>
-        <w:outlineLvl w:val="0"/>
-        <w:rPr>
-          <w:rFonts w:ascii="Times New Roman" w:eastAsia="Times New Roman" w:hAnsi="Times New Roman" w:cs="Times New Roman"/>
-          <w:b/>
-          <w:bCs/>
-          <w:color w:val="000000" w:themeColor="text1"/>
-          <w:sz w:val="24"/>
-          <w:szCs w:val="24"/>
-          <w:lang w:eastAsia="en-IN"/>
-        </w:rPr>
-      </w:pPr>
-      <w:r>
-        <w:rPr>
-          <w:rFonts w:ascii="Times New Roman" w:eastAsia="Times New Roman" w:hAnsi="Times New Roman" w:cs="Times New Roman"/>
-          <w:bCs/>
-          <w:color w:val="000000" w:themeColor="text1"/>
-          <w:sz w:val="24"/>
-          <w:szCs w:val="24"/>
-          <w:lang w:eastAsia="en-IN"/>
-        </w:rPr>
-        <w:t>Quick Ratio</w:t>
-      </w:r>
-      <w:r>
-        <w:rPr>
-          <w:rFonts w:ascii="Times New Roman" w:eastAsia="Times New Roman" w:hAnsi="Times New Roman" w:cs="Times New Roman"/>
-          <w:b/>
-          <w:bCs/>
-          <w:color w:val="000000" w:themeColor="text1"/>
-          <w:sz w:val="24"/>
-          <w:szCs w:val="24"/>
-          <w:lang w:eastAsia="en-IN"/>
-        </w:rPr>
-        <w:t xml:space="preserve"> - </w:t>
-      </w:r>
-      <w:r>
-        <w:rPr>
-          <w:rFonts w:ascii="Times New Roman" w:eastAsia="Times New Roman" w:hAnsi="Times New Roman" w:cs="Times New Roman"/>
-          <w:color w:val="000000"/>
-          <w:sz w:val="24"/>
-          <w:szCs w:val="24"/>
-          <w:lang w:eastAsia="en-IN"/>
-        </w:rPr>
-        <w:t>The Quick Ratio recognizes that, for many firms, Inventories can be rather illiquid. If these Inventories had to be sold off in a hurry to meet an obligation the firm might have difficulty in finding a buyer and the inventory items would likely have to be sold at a substantial discount from their fair market value.</w:t>
-      </w:r>
-    </w:p>
-    <w:p>
-      <w:pPr>
-        <w:spacing w:before="100" w:beforeAutospacing="1" w:after="100" w:afterAutospacing="1" w:line="240" w:lineRule="auto"/>
-        <w:jc w:val="both"/>
-        <w:rPr>
-          <w:rFonts w:ascii="Times New Roman" w:eastAsia="Times New Roman" w:hAnsi="Times New Roman" w:cs="Times New Roman"/>
-          <w:sz w:val="24"/>
-          <w:szCs w:val="24"/>
-          <w:lang w:eastAsia="en-IN"/>
-        </w:rPr>
-      </w:pPr>
-      <w:r>
-        <w:rPr>
-          <w:rFonts w:ascii="Times New Roman" w:eastAsia="Times New Roman" w:hAnsi="Times New Roman" w:cs="Times New Roman"/>
-          <w:color w:val="000000"/>
-          <w:sz w:val="24"/>
-          <w:szCs w:val="24"/>
-          <w:lang w:eastAsia="en-IN"/>
-        </w:rPr>
-        <w:t>This ratio attempts to measure the ability of the firm to meet its obligations relying solely on its more liquid Current Asset accounts such as Cash and Accounts Receivable. This ratio is calculated by dividing Current Assets less Inventories by Current Liabilities.</w:t>
-      </w:r>
-      <w:r>
-        <w:rPr>
-          <w:rFonts w:ascii="Times New Roman" w:eastAsia="Times New Roman" w:hAnsi="Times New Roman" w:cs="Times New Roman"/>
-          <w:vanish/>
-          <w:sz w:val="24"/>
-          <w:szCs w:val="24"/>
-          <w:lang w:eastAsia="en-IN"/>
-        </w:rPr>
-        <w:t>Bottom of Form</w:t>
-      </w:r>
-    </w:p>
-    <w:p>
-      <w:pPr>
-        <w:spacing w:before="100" w:beforeAutospacing="1" w:after="100" w:afterAutospacing="1" w:line="240" w:lineRule="auto"/>
-        <w:jc w:val="both"/>
-        <w:outlineLvl w:val="0"/>
+      </w:pPr>
+      <w:r>
         <w:rPr>
           <w:rFonts w:ascii="Times New Roman" w:eastAsia="Times New Roman" w:hAnsi="Times New Roman" w:cs="Times New Roman"/>
           <w:b/>
@@ -3798,8 +3914,24 @@
           <w:szCs w:val="24"/>
           <w:lang w:eastAsia="en-IN"/>
         </w:rPr>
-      </w:pPr>
-      <w:r>
+        <w:t xml:space="preserve">Asset Management Ratios - </w:t>
+      </w:r>
+      <w:r>
+        <w:rPr>
+          <w:rFonts w:ascii="Times New Roman" w:eastAsia="Times New Roman" w:hAnsi="Times New Roman" w:cs="Times New Roman"/>
+          <w:color w:val="000000"/>
+          <w:sz w:val="24"/>
+          <w:szCs w:val="24"/>
+          <w:lang w:eastAsia="en-IN"/>
+        </w:rPr>
+        <w:t xml:space="preserve">Asset Management Ratios attempt to measure the firm's success in managing its assets to generate sales. For example, these ratios can provide insight into the success of the firm's credit policy and inventory management. These ratios are also known as Activity or Turnover Ratios. </w:t>
+      </w:r>
+    </w:p>
+    <w:p>
+      <w:pPr>
+        <w:spacing w:before="100" w:beforeAutospacing="1" w:after="100" w:afterAutospacing="1" w:line="240" w:lineRule="auto"/>
+        <w:jc w:val="both"/>
+        <w:outlineLvl w:val="0"/>
         <w:rPr>
           <w:rFonts w:ascii="Times New Roman" w:eastAsia="Times New Roman" w:hAnsi="Times New Roman" w:cs="Times New Roman"/>
           <w:b/>
@@ -3810,92 +3942,8 @@
           <w:szCs w:val="24"/>
           <w:lang w:eastAsia="en-IN"/>
         </w:rPr>
-        <w:t xml:space="preserve">Debt Management Ratios - </w:t>
-      </w:r>
-      <w:r>
-        <w:rPr>
-          <w:rFonts w:ascii="Times New Roman" w:eastAsia="Times New Roman" w:hAnsi="Times New Roman" w:cs="Times New Roman"/>
-          <w:color w:val="000000"/>
-          <w:sz w:val="24"/>
-          <w:szCs w:val="24"/>
-          <w:lang w:eastAsia="en-IN"/>
-        </w:rPr>
-        <w:t>Debt Management Ratios attempt to measure the firm's use of Financial Leverage and ability to avoid financial distress in the long run. These ratios are also known as Long-Term Solvency Ratios.</w:t>
-      </w:r>
-    </w:p>
-    <w:p>
-      <w:pPr>
-        <w:spacing w:before="100" w:beforeAutospacing="1" w:after="100" w:afterAutospacing="1" w:line="240" w:lineRule="auto"/>
-        <w:jc w:val="both"/>
-        <w:rPr>
-          <w:rFonts w:ascii="Times New Roman" w:eastAsia="Times New Roman" w:hAnsi="Times New Roman" w:cs="Times New Roman"/>
-          <w:color w:val="000000"/>
-          <w:sz w:val="24"/>
-          <w:szCs w:val="24"/>
-          <w:lang w:eastAsia="en-IN"/>
-        </w:rPr>
-      </w:pPr>
-      <w:r>
-        <w:rPr>
-          <w:rFonts w:ascii="Times New Roman" w:eastAsia="Times New Roman" w:hAnsi="Times New Roman" w:cs="Times New Roman"/>
-          <w:color w:val="000000"/>
-          <w:sz w:val="24"/>
-          <w:szCs w:val="24"/>
-          <w:lang w:eastAsia="en-IN"/>
-        </w:rPr>
-        <w:t xml:space="preserve">Debt is called Financial Leverage because the use of debt can improve returns to stockholders in good years and increase their losses in bad years. Debt generally represents a fixed cost of financing to a firm. Thus, if the firm can earn more on assets which are financed with debt than the cost of servicing the debt then these additional earnings will flow through to the stockholders. Moreover, our tax law </w:t>
-      </w:r>
-      <w:proofErr w:type="spellStart"/>
-      <w:r>
-        <w:rPr>
-          <w:rFonts w:ascii="Times New Roman" w:eastAsia="Times New Roman" w:hAnsi="Times New Roman" w:cs="Times New Roman"/>
-          <w:color w:val="000000"/>
-          <w:sz w:val="24"/>
-          <w:szCs w:val="24"/>
-          <w:lang w:eastAsia="en-IN"/>
-        </w:rPr>
-        <w:t>favors</w:t>
-      </w:r>
-      <w:proofErr w:type="spellEnd"/>
-      <w:r>
-        <w:rPr>
-          <w:rFonts w:ascii="Times New Roman" w:eastAsia="Times New Roman" w:hAnsi="Times New Roman" w:cs="Times New Roman"/>
-          <w:color w:val="000000"/>
-          <w:sz w:val="24"/>
-          <w:szCs w:val="24"/>
-          <w:lang w:eastAsia="en-IN"/>
-        </w:rPr>
-        <w:t xml:space="preserve"> debt as a source of financing since interest expense is tax deductible.</w:t>
-      </w:r>
-    </w:p>
-    <w:p>
-      <w:pPr>
-        <w:spacing w:before="100" w:beforeAutospacing="1" w:after="100" w:afterAutospacing="1" w:line="240" w:lineRule="auto"/>
-        <w:jc w:val="both"/>
-        <w:rPr>
-          <w:rFonts w:ascii="Times New Roman" w:eastAsia="Times New Roman" w:hAnsi="Times New Roman" w:cs="Times New Roman"/>
-          <w:color w:val="000000"/>
-          <w:sz w:val="24"/>
-          <w:szCs w:val="24"/>
-          <w:lang w:eastAsia="en-IN"/>
-        </w:rPr>
-      </w:pPr>
-      <w:r>
-        <w:rPr>
-          <w:rFonts w:ascii="Times New Roman" w:eastAsia="Times New Roman" w:hAnsi="Times New Roman" w:cs="Times New Roman"/>
-          <w:color w:val="000000"/>
-          <w:sz w:val="24"/>
-          <w:szCs w:val="24"/>
-          <w:lang w:eastAsia="en-IN"/>
-        </w:rPr>
-        <w:t>With the use of debt also comes the possibility of financial distress and bankruptcy. The amount of debt that a firm can utilize is dictated to a great extent by the characteristics of the firm's industry. Firms which are in industries with volatile sales and cash flows cannot utilize debt to the same extent as firms in industries with stable sales and cash flows. Thus, the optimal mix of debt for a firm involves a trade-off between the benefits of leverage and possibility of financial distress.</w:t>
-      </w:r>
-    </w:p>
-    <w:p>
-      <w:pPr>
-        <w:spacing w:before="100" w:beforeAutospacing="1" w:after="100" w:afterAutospacing="1" w:line="240" w:lineRule="auto"/>
-        <w:jc w:val="both"/>
-        <w:outlineLvl w:val="0"/>
+      </w:pPr>
+      <w:r>
         <w:rPr>
           <w:rFonts w:ascii="Times New Roman" w:eastAsia="Times New Roman" w:hAnsi="Times New Roman" w:cs="Times New Roman"/>
           <w:b/>
@@ -3906,8 +3954,24 @@
           <w:szCs w:val="24"/>
           <w:lang w:eastAsia="en-IN"/>
         </w:rPr>
-      </w:pPr>
-      <w:r>
+        <w:t xml:space="preserve">Profitability Ratios - </w:t>
+      </w:r>
+      <w:r>
+        <w:rPr>
+          <w:rFonts w:ascii="Times New Roman" w:eastAsia="Times New Roman" w:hAnsi="Times New Roman" w:cs="Times New Roman"/>
+          <w:color w:val="000000"/>
+          <w:sz w:val="24"/>
+          <w:szCs w:val="24"/>
+          <w:lang w:eastAsia="en-IN"/>
+        </w:rPr>
+        <w:t>Profitability Ratios attempt to measure the firm's success in generating income. These ratios reflect the combined effects of the firm's asset and debt management.</w:t>
+      </w:r>
+    </w:p>
+    <w:p>
+      <w:pPr>
+        <w:spacing w:before="100" w:beforeAutospacing="1" w:after="100" w:afterAutospacing="1" w:line="240" w:lineRule="auto"/>
+        <w:jc w:val="both"/>
+        <w:outlineLvl w:val="0"/>
         <w:rPr>
           <w:rFonts w:ascii="Times New Roman" w:eastAsia="Times New Roman" w:hAnsi="Times New Roman" w:cs="Times New Roman"/>
           <w:b/>
@@ -3918,126 +3982,18 @@
           <w:szCs w:val="24"/>
           <w:lang w:eastAsia="en-IN"/>
         </w:rPr>
-        <w:t xml:space="preserve">Asset Management Ratios - </w:t>
-      </w:r>
-      <w:r>
-        <w:rPr>
-          <w:rFonts w:ascii="Times New Roman" w:eastAsia="Times New Roman" w:hAnsi="Times New Roman" w:cs="Times New Roman"/>
-          <w:color w:val="000000"/>
-          <w:sz w:val="24"/>
-          <w:szCs w:val="24"/>
-          <w:lang w:eastAsia="en-IN"/>
-        </w:rPr>
-        <w:t xml:space="preserve">Asset Management Ratios attempt to measure the firm's success in managing its assets to generate sales. For example, these ratios can provide insight into the success of the firm's credit policy and inventory management. These ratios are also known as Activity or Turnover Ratios. </w:t>
-      </w:r>
-    </w:p>
-    <w:p>
-      <w:pPr>
-        <w:spacing w:before="100" w:beforeAutospacing="1" w:after="100" w:afterAutospacing="1" w:line="240" w:lineRule="auto"/>
-        <w:jc w:val="both"/>
-        <w:outlineLvl w:val="0"/>
+      </w:pPr>
+      <w:r>
         <w:rPr>
           <w:rFonts w:ascii="Times New Roman" w:eastAsia="Times New Roman" w:hAnsi="Times New Roman" w:cs="Times New Roman"/>
           <w:b/>
           <w:bCs/>
           <w:color w:val="000000" w:themeColor="text1"/>
-          <w:kern w:val="36"/>
-          <w:sz w:val="24"/>
-          <w:szCs w:val="24"/>
-          <w:lang w:eastAsia="en-IN"/>
-        </w:rPr>
-      </w:pPr>
-      <w:r>
-        <w:rPr>
-          <w:rFonts w:ascii="Times New Roman" w:eastAsia="Times New Roman" w:hAnsi="Times New Roman" w:cs="Times New Roman"/>
-          <w:b/>
-          <w:bCs/>
-          <w:color w:val="000000" w:themeColor="text1"/>
-          <w:kern w:val="36"/>
-          <w:sz w:val="24"/>
-          <w:szCs w:val="24"/>
-          <w:lang w:eastAsia="en-IN"/>
-        </w:rPr>
-        <w:t xml:space="preserve">Asset Management Ratios - </w:t>
-      </w:r>
-      <w:r>
-        <w:rPr>
-          <w:rFonts w:ascii="Times New Roman" w:eastAsia="Times New Roman" w:hAnsi="Times New Roman" w:cs="Times New Roman"/>
-          <w:color w:val="000000"/>
-          <w:sz w:val="24"/>
-          <w:szCs w:val="24"/>
-          <w:lang w:eastAsia="en-IN"/>
-        </w:rPr>
-        <w:t xml:space="preserve">Asset Management Ratios attempt to measure the firm's success in managing its assets to generate sales. For example, these ratios can provide insight into the success of the firm's credit policy and inventory management. These ratios are also known as Activity or Turnover Ratios. </w:t>
-      </w:r>
-    </w:p>
-    <w:p>
-      <w:pPr>
-        <w:spacing w:before="100" w:beforeAutospacing="1" w:after="100" w:afterAutospacing="1" w:line="240" w:lineRule="auto"/>
-        <w:jc w:val="both"/>
-        <w:outlineLvl w:val="0"/>
-        <w:rPr>
-          <w:rFonts w:ascii="Times New Roman" w:eastAsia="Times New Roman" w:hAnsi="Times New Roman" w:cs="Times New Roman"/>
-          <w:b/>
-          <w:bCs/>
-          <w:color w:val="000000" w:themeColor="text1"/>
-          <w:kern w:val="36"/>
-          <w:sz w:val="24"/>
-          <w:szCs w:val="24"/>
-          <w:lang w:eastAsia="en-IN"/>
-        </w:rPr>
-      </w:pPr>
-      <w:r>
-        <w:rPr>
-          <w:rFonts w:ascii="Times New Roman" w:eastAsia="Times New Roman" w:hAnsi="Times New Roman" w:cs="Times New Roman"/>
-          <w:b/>
-          <w:bCs/>
-          <w:color w:val="000000" w:themeColor="text1"/>
-          <w:kern w:val="36"/>
           <w:sz w:val="24"/>
           <w:szCs w:val="24"/>
           <w:lang w:eastAsia="en-IN"/>
         </w:rPr>
         <w:lastRenderedPageBreak/>
-        <w:t xml:space="preserve">Profitability Ratios - </w:t>
-      </w:r>
-      <w:r>
-        <w:rPr>
-          <w:rFonts w:ascii="Times New Roman" w:eastAsia="Times New Roman" w:hAnsi="Times New Roman" w:cs="Times New Roman"/>
-          <w:color w:val="000000"/>
-          <w:sz w:val="24"/>
-          <w:szCs w:val="24"/>
-          <w:lang w:eastAsia="en-IN"/>
-        </w:rPr>
-        <w:t>Profitability Ratios attempt to measure the firm's success in generating income. These ratios reflect the combined effects of the firm's asset and debt management.</w:t>
-      </w:r>
-    </w:p>
-    <w:p>
-      <w:pPr>
-        <w:spacing w:before="100" w:beforeAutospacing="1" w:after="100" w:afterAutospacing="1" w:line="240" w:lineRule="auto"/>
-        <w:jc w:val="both"/>
-        <w:outlineLvl w:val="0"/>
-        <w:rPr>
-          <w:rFonts w:ascii="Times New Roman" w:eastAsia="Times New Roman" w:hAnsi="Times New Roman" w:cs="Times New Roman"/>
-          <w:b/>
-          <w:bCs/>
-          <w:color w:val="000000" w:themeColor="text1"/>
-          <w:kern w:val="36"/>
-          <w:sz w:val="24"/>
-          <w:szCs w:val="24"/>
-          <w:lang w:eastAsia="en-IN"/>
-        </w:rPr>
-      </w:pPr>
-      <w:r>
-        <w:rPr>
-          <w:rFonts w:ascii="Times New Roman" w:eastAsia="Times New Roman" w:hAnsi="Times New Roman" w:cs="Times New Roman"/>
-          <w:b/>
-          <w:bCs/>
-          <w:color w:val="000000" w:themeColor="text1"/>
-          <w:sz w:val="24"/>
-          <w:szCs w:val="24"/>
-          <w:lang w:eastAsia="en-IN"/>
-        </w:rPr>
         <w:t xml:space="preserve">Profit Margin - </w:t>
       </w:r>
       <w:r>

</xml_diff>